<commit_message>
cvičení 8 i guess
</commit_message>
<xml_diff>
--- a/Protokoly/Návrh sítě.docx
+++ b/Protokoly/Návrh sítě.docx
@@ -1,6 +1,6 @@
 
 <file path=word/document.xml><?xml version="1.0" encoding="utf-8"?>
-<w:document xmlns:wpc="http://schemas.microsoft.com/office/word/2010/wordprocessingCanvas" xmlns:cx="http://schemas.microsoft.com/office/drawing/2014/chartex" xmlns:cx1="http://schemas.microsoft.com/office/drawing/2015/9/8/chartex" xmlns:cx2="http://schemas.microsoft.com/office/drawing/2015/10/21/chartex" xmlns:cx3="http://schemas.microsoft.com/office/drawing/2016/5/9/chartex" xmlns:cx4="http://schemas.microsoft.com/office/drawing/2016/5/10/chartex" xmlns:cx5="http://schemas.microsoft.com/office/drawing/2016/5/11/chartex" xmlns:cx6="http://schemas.microsoft.com/office/drawing/2016/5/12/chartex" xmlns:cx7="http://schemas.microsoft.com/office/drawing/2016/5/13/chartex" xmlns:cx8="http://schemas.microsoft.com/office/drawing/2016/5/14/chartex" xmlns:mc="http://schemas.openxmlformats.org/markup-compatibility/2006" xmlns:aink="http://schemas.microsoft.com/office/drawing/2016/ink" xmlns:am3d="http://schemas.microsoft.com/office/drawing/2017/model3d" xmlns:o="urn:schemas-microsoft-com:office:office" xmlns:r="http://schemas.openxmlformats.org/officeDocument/2006/relationships" xmlns:m="http://schemas.openxmlformats.org/officeDocument/2006/math" xmlns:v="urn:schemas-microsoft-com:vml" xmlns:wp14="http://schemas.microsoft.com/office/word/2010/wordprocessingDrawing" xmlns:wp="http://schemas.openxmlformats.org/drawingml/2006/wordprocessingDrawing" xmlns:w10="urn:schemas-microsoft-com:office:word" xmlns:w="http://schemas.openxmlformats.org/wordprocessingml/2006/main" xmlns:w14="http://schemas.microsoft.com/office/word/2010/wordml" xmlns:w15="http://schemas.microsoft.com/office/word/2012/wordml" xmlns:w16cex="http://schemas.microsoft.com/office/word/2018/wordml/cex" xmlns:w16cid="http://schemas.microsoft.com/office/word/2016/wordml/cid" xmlns:w16="http://schemas.microsoft.com/office/word/2018/wordml" xmlns:w16sdtdh="http://schemas.microsoft.com/office/word/2020/wordml/sdtdatahash" xmlns:w16se="http://schemas.microsoft.com/office/word/2015/wordml/symex" xmlns:wpg="http://schemas.microsoft.com/office/word/2010/wordprocessingGroup" xmlns:wpi="http://schemas.microsoft.com/office/word/2010/wordprocessingInk" xmlns:wne="http://schemas.microsoft.com/office/word/2006/wordml" xmlns:wps="http://schemas.microsoft.com/office/word/2010/wordprocessingShape" mc:Ignorable="w14 w15 w16se w16cid w16 w16cex w16sdtdh wp14">
+<w:document xmlns:wpc="http://schemas.microsoft.com/office/word/2010/wordprocessingCanvas" xmlns:cx="http://schemas.microsoft.com/office/drawing/2014/chartex" xmlns:cx1="http://schemas.microsoft.com/office/drawing/2015/9/8/chartex" xmlns:cx2="http://schemas.microsoft.com/office/drawing/2015/10/21/chartex" xmlns:cx3="http://schemas.microsoft.com/office/drawing/2016/5/9/chartex" xmlns:cx4="http://schemas.microsoft.com/office/drawing/2016/5/10/chartex" xmlns:cx5="http://schemas.microsoft.com/office/drawing/2016/5/11/chartex" xmlns:cx6="http://schemas.microsoft.com/office/drawing/2016/5/12/chartex" xmlns:cx7="http://schemas.microsoft.com/office/drawing/2016/5/13/chartex" xmlns:cx8="http://schemas.microsoft.com/office/drawing/2016/5/14/chartex" xmlns:mc="http://schemas.openxmlformats.org/markup-compatibility/2006" xmlns:aink="http://schemas.microsoft.com/office/drawing/2016/ink" xmlns:am3d="http://schemas.microsoft.com/office/drawing/2017/model3d" xmlns:o="urn:schemas-microsoft-com:office:office" xmlns:oel="http://schemas.microsoft.com/office/2019/extlst" xmlns:r="http://schemas.openxmlformats.org/officeDocument/2006/relationships" xmlns:m="http://schemas.openxmlformats.org/officeDocument/2006/math" xmlns:v="urn:schemas-microsoft-com:vml" xmlns:wp14="http://schemas.microsoft.com/office/word/2010/wordprocessingDrawing" xmlns:wp="http://schemas.openxmlformats.org/drawingml/2006/wordprocessingDrawing" xmlns:w10="urn:schemas-microsoft-com:office:word" xmlns:w="http://schemas.openxmlformats.org/wordprocessingml/2006/main" xmlns:w14="http://schemas.microsoft.com/office/word/2010/wordml" xmlns:w15="http://schemas.microsoft.com/office/word/2012/wordml" xmlns:w16cex="http://schemas.microsoft.com/office/word/2018/wordml/cex" xmlns:w16cid="http://schemas.microsoft.com/office/word/2016/wordml/cid" xmlns:w16="http://schemas.microsoft.com/office/word/2018/wordml" xmlns:w16sdtdh="http://schemas.microsoft.com/office/word/2020/wordml/sdtdatahash" xmlns:w16se="http://schemas.microsoft.com/office/word/2015/wordml/symex" xmlns:wpg="http://schemas.microsoft.com/office/word/2010/wordprocessingGroup" xmlns:wpi="http://schemas.microsoft.com/office/word/2010/wordprocessingInk" xmlns:wne="http://schemas.microsoft.com/office/word/2006/wordml" xmlns:wps="http://schemas.microsoft.com/office/word/2010/wordprocessingShape" mc:Ignorable="w14 w15 w16se w16cid w16 w16cex w16sdtdh wp14">
   <w:body>
     <w:p>
       <w:pPr>
@@ -35,13 +35,13 @@
         <w:rPr>
           <w:lang w:eastAsia="x-none"/>
         </w:rPr>
-        <w:t>Datum zpracování:</w:t>
+        <w:t>Datum zpracování</w:t>
       </w:r>
       <w:r>
         <w:rPr>
           <w:lang w:eastAsia="x-none"/>
         </w:rPr>
-        <w:t xml:space="preserve"> 07.03.2022</w:t>
+        <w:t>: 09.05.2022</w:t>
       </w:r>
     </w:p>
     <w:p>
@@ -243,7 +243,16 @@
         <w:spacing w:line="240" w:lineRule="auto"/>
       </w:pPr>
       <w:r>
-        <w:t xml:space="preserve">Mějme dvě sítě: </w:t>
+        <w:t>Uvažujme</w:t>
+      </w:r>
+      <w:r>
+        <w:t xml:space="preserve"> dvě sítě</w:t>
+      </w:r>
+      <w:r>
+        <w:t xml:space="preserve"> separátní sítě</w:t>
+      </w:r>
+      <w:r>
+        <w:t xml:space="preserve">: </w:t>
       </w:r>
     </w:p>
     <w:p>
@@ -315,7 +324,7 @@
         <w:t xml:space="preserve">Víme, že vzdálenost mezi těmito objekty je 250 metrů, a že mezi nimi není přímá viditelnost. </w:t>
       </w:r>
       <w:r>
-        <w:t>Bez jakéhokoliv kontextu se na delší vzdálenosti nabízí dvě základní možnosti, a tj.</w:t>
+        <w:t>Bez jakéhokoliv kontextu se na delší vzdálenosti nabízí</w:t>
       </w:r>
     </w:p>
     <w:p>
@@ -327,7 +336,10 @@
         <w:spacing w:line="240" w:lineRule="auto"/>
       </w:pPr>
       <w:r>
-        <w:t>Použití kabeláže</w:t>
+        <w:t>p</w:t>
+      </w:r>
+      <w:r>
+        <w:t>oužití kabeláže</w:t>
       </w:r>
     </w:p>
     <w:p>
@@ -339,105 +351,146 @@
         <w:spacing w:line="240" w:lineRule="auto"/>
       </w:pPr>
       <w:r>
-        <w:t>Použití bezdrátového připojení</w:t>
-      </w:r>
-    </w:p>
-    <w:p>
-      <w:pPr>
-        <w:spacing w:line="240" w:lineRule="auto"/>
-      </w:pPr>
-      <w:r>
-        <w:t>Použití kabeláže je nejenom nákladné, ale také může dojít ke ztrátám, které bychom museli buďto ošetřit repeaterem (resp. switchem, který bychom použili jako repeater)</w:t>
-      </w:r>
-      <w:r>
-        <w:rPr>
-          <w:rStyle w:val="Znakapoznpodarou"/>
-        </w:rPr>
-        <w:footnoteReference w:id="1"/>
-      </w:r>
-      <w:r>
-        <w:t>, anebo doufat, že na žádné ztráty nenarazíme (limit 100 metrů je teoretický, ovšem obecně se zvedá šance na přeslechy).</w:t>
-      </w:r>
-      <w:r>
-        <w:t xml:space="preserve"> </w:t>
-      </w:r>
-      <w:r>
-        <w:t xml:space="preserve">Alternativa natáhnutí na takovouto vzdálenost optiku je přinejmenším </w:t>
+        <w:t>nebo v</w:t>
+      </w:r>
+      <w:r>
+        <w:t>ytvoření síťového mostu mezi sítěmi pomocí směrových antén</w:t>
+      </w:r>
+    </w:p>
+    <w:p>
+      <w:pPr>
+        <w:pStyle w:val="Nadpis3"/>
+      </w:pPr>
+      <w:r>
+        <w:t>Kabeláž</w:t>
+      </w:r>
+    </w:p>
+    <w:p>
+      <w:r>
+        <w:t>Pro tento případ uvažujme pouze dvě možnosti připojení kabelem, a tj.:</w:t>
+      </w:r>
+    </w:p>
+    <w:p>
+      <w:pPr>
+        <w:numPr>
+          <w:ilvl w:val="0"/>
+          <w:numId w:val="4"/>
+        </w:numPr>
+      </w:pPr>
+      <w:r>
+        <w:t xml:space="preserve">připojení pomocí standardních CAT </w:t>
+      </w:r>
+      <w:r>
+        <w:t>5</w:t>
+      </w:r>
+      <w:r>
+        <w:t>e</w:t>
+      </w:r>
+      <w:r>
+        <w:t xml:space="preserve"> nebo </w:t>
+      </w:r>
+      <w:r>
+        <w:t>6a</w:t>
+      </w:r>
+      <w:r>
+        <w:t xml:space="preserve"> kabelů</w:t>
+      </w:r>
+    </w:p>
+    <w:p>
+      <w:pPr>
+        <w:numPr>
+          <w:ilvl w:val="0"/>
+          <w:numId w:val="4"/>
+        </w:numPr>
+      </w:pPr>
+      <w:r>
+        <w:t>nebo připojení pomocí optického kabelu</w:t>
+      </w:r>
+    </w:p>
+    <w:p>
+      <w:r>
+        <w:t xml:space="preserve">Obě tyto řešení mají své výhody i nevýhody. </w:t>
+      </w:r>
+      <w:r>
+        <w:t>Využití CAT 6e mají sice relativně nízké pořizovací náklady, ovšem zaručují bezproblémový přenos do 100 m. V našem případě bychom museli tedy buďto riskovat přeslechy</w:t>
+      </w:r>
+      <w:r>
+        <w:t xml:space="preserve"> a kolize</w:t>
+      </w:r>
+      <w:r>
+        <w:t xml:space="preserve">, nebo signál za cesty osvěžovat pomocí </w:t>
       </w:r>
       <w:r>
         <w:rPr>
           <w:i/>
           <w:iCs/>
         </w:rPr>
-        <w:t>overkill</w:t>
-      </w:r>
-      <w:r>
-        <w:t>.</w:t>
-      </w:r>
-      <w:r>
-        <w:t xml:space="preserve"> Na druhou stranu odpadá problém nepřímé viditelnosti (který je vyměněn za přeslechy).</w:t>
-      </w:r>
-    </w:p>
-    <w:p>
-      <w:pPr>
-        <w:spacing w:line="240" w:lineRule="auto"/>
-      </w:pPr>
-      <w:r>
-        <w:t xml:space="preserve">Použití Wi-Fi mostu je docela lákavou alternativou, hlavně za použití směrových antén s dostatečným výkonem. </w:t>
-      </w:r>
-      <w:r>
-        <w:t>Největším kamenem úrazu pro Wi-Fi přenos je nepřímá viditelnost a překážky ve Fresnelově zóně mezi přijímači</w:t>
-      </w:r>
-      <w:r>
-        <w:t xml:space="preserve"> (dále jenom </w:t>
-      </w:r>
-      <w:r>
-        <w:rPr>
-          <w:b/>
-          <w:bCs/>
-        </w:rPr>
-        <w:t>RX</w:t>
-      </w:r>
-      <w:r>
-        <w:t xml:space="preserve">) a </w:t>
-      </w:r>
-      <w:r>
-        <w:t>vysílači</w:t>
-      </w:r>
-      <w:r>
-        <w:t xml:space="preserve"> (dále jenom </w:t>
-      </w:r>
-      <w:r>
-        <w:rPr>
-          <w:b/>
-          <w:bCs/>
-        </w:rPr>
-        <w:t>TX</w:t>
-      </w:r>
-      <w:r>
-        <w:t>)</w:t>
-      </w:r>
-      <w:r>
-        <w:t>.</w:t>
-      </w:r>
-      <w:r>
-        <w:t xml:space="preserve"> Navíc je Wi-Fi half-duplexní, což sice výrobci routerů kompenzují různými technologiemi (např. MU MIMO), ale stále </w:t>
+        <w:t>repeaterů/switchů ve funkci repeateru</w:t>
+      </w:r>
+      <w:r>
+        <w:t xml:space="preserve">. </w:t>
+      </w:r>
+      <w:r>
+        <w:t xml:space="preserve">To jsou ovšem aktivní prvky vyžadující napájení, </w:t>
+      </w:r>
+      <w:r>
+        <w:t xml:space="preserve">takže bychom museli část </w:t>
+      </w:r>
+      <w:r>
+        <w:t>vodičů</w:t>
+      </w:r>
+      <w:r>
+        <w:t xml:space="preserve"> obětovat pro </w:t>
       </w:r>
       <w:r>
         <w:rPr>
           <w:i/>
           <w:iCs/>
         </w:rPr>
-        <w:t>bývá</w:t>
-      </w:r>
-      <w:r>
-        <w:t xml:space="preserve"> Wi-Fi (na standardních 2.4GHz) rychlostí </w:t>
-      </w:r>
-      <w:r>
-        <w:t xml:space="preserve">přenosu </w:t>
-      </w:r>
-      <w:r>
-        <w:t>pod kabelem.</w:t>
+        <w:t>Power Over Ethernet</w:t>
+      </w:r>
+      <w:r>
+        <w:t>.</w:t>
+      </w:r>
+    </w:p>
+    <w:p>
+      <w:r>
+        <w:t>Tato možnost by vyžadovalo natažení kabelu mezi dvěma objekty, které by poté asi byly uloženy do ohebných trubek (husích krků)</w:t>
+      </w:r>
+      <w:r>
+        <w:t xml:space="preserve"> a zakopány trochu pod zem, jelikož mít kabely „jen tak na trávě“ by rozhodně nebylo praktické</w:t>
+      </w:r>
+      <w:r>
+        <w:t>.</w:t>
+      </w:r>
+    </w:p>
+    <w:p>
+      <w:r>
+        <w:t xml:space="preserve">Alternativou by bylo natažení optického spojení, což je ale pro tento konkrétní případ </w:t>
+      </w:r>
+      <w:r>
+        <w:t>nejenom hardwarový, ale i cenový</w:t>
+      </w:r>
+      <w:r>
+        <w:t xml:space="preserve"> </w:t>
+      </w:r>
+      <w:r>
+        <w:rPr>
+          <w:i/>
+          <w:iCs/>
+        </w:rPr>
+        <w:t>overkill</w:t>
+      </w:r>
+      <w:r>
+        <w:t>.</w:t>
+      </w:r>
+    </w:p>
+    <w:p>
+      <w:pPr>
+        <w:pStyle w:val="Nadpis3"/>
+      </w:pPr>
+      <w:r>
+        <w:t>Bezdrátové připojení</w:t>
       </w:r>
     </w:p>
     <w:p>
@@ -445,14 +498,697 @@
         <w:spacing w:line="240" w:lineRule="auto"/>
       </w:pPr>
       <w:r>
-        <w:t>Se vším výše uvedeným bych tedy prvotně preferoval Wi-Fi most na 2.4GHz se směrovými anténami.</w:t>
-      </w:r>
-    </w:p>
-    <w:p>
-      <w:pPr>
-        <w:spacing w:line="240" w:lineRule="auto"/>
-      </w:pPr>
-    </w:p>
+        <w:t xml:space="preserve">Bezdrátové připojení má nepopiratelnou výhodu v tom, že nemusíme mít zařízení připojené pomocí vodiče k aktivnímu prvku, na druhou stranu </w:t>
+      </w:r>
+      <w:r>
+        <w:t>je velmi citlivá na překážky a okolí, ve kterém se signál šíří.</w:t>
+      </w:r>
+    </w:p>
+    <w:p>
+      <w:r>
+        <w:t xml:space="preserve">Vzhledem k tomu, že chceme spojit dva nehybné body, hodí se využít směrové antény. Jejich efektivita již ale konkrétně záleží na daném prostředí. Jedinou informací, kterou máme, je to, že není mezi objekty přímá viditelnost, ale otázkou je, co konkrétně tvoří překážku. </w:t>
+      </w:r>
+    </w:p>
+    <w:p>
+      <w:r>
+        <w:t xml:space="preserve">Jedná se o zahradní domek, můžeme tedy vyloučit další budovu v cestě (pokud vlastníci nemají na zahradě </w:t>
+      </w:r>
+      <w:r>
+        <w:t xml:space="preserve">vlastní </w:t>
+      </w:r>
+      <w:r>
+        <w:t>sídliště).</w:t>
+      </w:r>
+      <w:r>
+        <w:t xml:space="preserve"> Nejpravděpodobněji se tedy jedná o nějaké dřeviny</w:t>
+      </w:r>
+      <w:r>
+        <w:t>, které, pokud zasahují do Fresnelovy zóny přenosu, by mohly způsobit rušivé odrazy (obzvlášť když zaprší, tak listnaté dřeviny budou naším největším nepřítelem).</w:t>
+      </w:r>
+      <w:r>
+        <w:t xml:space="preserve"> Dále je potřeba </w:t>
+      </w:r>
+      <w:r>
+        <w:t>vzít v potaz</w:t>
+      </w:r>
+      <w:r>
+        <w:t xml:space="preserve"> množství</w:t>
+      </w:r>
+      <w:r>
+        <w:t>, druh</w:t>
+      </w:r>
+      <w:r>
+        <w:t xml:space="preserve"> a hustotu dřevin na pozemku.</w:t>
+      </w:r>
+    </w:p>
+    <w:p>
+      <w:pPr>
+        <w:pStyle w:val="Nadpis3"/>
+      </w:pPr>
+      <w:r>
+        <w:br w:type="page"/>
+      </w:r>
+      <w:r>
+        <w:lastRenderedPageBreak/>
+        <w:t>Odhadované n</w:t>
+      </w:r>
+      <w:r>
+        <w:t>áklady</w:t>
+      </w:r>
+    </w:p>
+    <w:tbl>
+      <w:tblPr>
+        <w:tblW w:w="0" w:type="auto"/>
+        <w:tblBorders>
+          <w:top w:val="single" w:sz="4" w:space="0" w:color="F4B083"/>
+          <w:left w:val="single" w:sz="4" w:space="0" w:color="F4B083"/>
+          <w:bottom w:val="single" w:sz="4" w:space="0" w:color="F4B083"/>
+          <w:right w:val="single" w:sz="4" w:space="0" w:color="F4B083"/>
+          <w:insideH w:val="single" w:sz="4" w:space="0" w:color="F4B083"/>
+          <w:insideV w:val="single" w:sz="4" w:space="0" w:color="F4B083"/>
+        </w:tblBorders>
+        <w:tblLook w:val="04A0" w:firstRow="1" w:lastRow="0" w:firstColumn="1" w:lastColumn="0" w:noHBand="0" w:noVBand="1"/>
+      </w:tblPr>
+      <w:tblGrid>
+        <w:gridCol w:w="4889"/>
+        <w:gridCol w:w="4889"/>
+      </w:tblGrid>
+      <w:tr>
+        <w:tc>
+          <w:tcPr>
+            <w:tcW w:w="9778" w:type="dxa"/>
+            <w:gridSpan w:val="2"/>
+            <w:tcBorders>
+              <w:top w:val="single" w:sz="4" w:space="0" w:color="ED7D31"/>
+              <w:left w:val="single" w:sz="4" w:space="0" w:color="ED7D31"/>
+              <w:bottom w:val="single" w:sz="4" w:space="0" w:color="ED7D31"/>
+              <w:right w:val="single" w:sz="4" w:space="0" w:color="ED7D31"/>
+            </w:tcBorders>
+            <w:shd w:val="clear" w:color="auto" w:fill="ED7D31"/>
+          </w:tcPr>
+          <w:p>
+            <w:pPr>
+              <w:pStyle w:val="tabulkagang"/>
+              <w:jc w:val="center"/>
+              <w:rPr>
+                <w:b w:val="0"/>
+                <w:bCs w:val="0"/>
+              </w:rPr>
+            </w:pPr>
+            <w:r>
+              <w:rPr>
+                <w:b w:val="0"/>
+                <w:bCs w:val="0"/>
+              </w:rPr>
+              <w:t>Kabeláž</w:t>
+            </w:r>
+          </w:p>
+        </w:tc>
+      </w:tr>
+      <w:tr>
+        <w:tc>
+          <w:tcPr>
+            <w:tcW w:w="4889" w:type="dxa"/>
+            <w:shd w:val="clear" w:color="auto" w:fill="ED7D31"/>
+          </w:tcPr>
+          <w:p>
+            <w:pPr>
+              <w:pStyle w:val="tabulkagang"/>
+              <w:jc w:val="center"/>
+              <w:rPr>
+                <w:b w:val="0"/>
+                <w:bCs w:val="0"/>
+              </w:rPr>
+            </w:pPr>
+            <w:r>
+              <w:rPr>
+                <w:b w:val="0"/>
+                <w:bCs w:val="0"/>
+              </w:rPr>
+              <w:t>Položka</w:t>
+            </w:r>
+          </w:p>
+        </w:tc>
+        <w:tc>
+          <w:tcPr>
+            <w:tcW w:w="4889" w:type="dxa"/>
+            <w:shd w:val="clear" w:color="auto" w:fill="ED7D31"/>
+          </w:tcPr>
+          <w:p>
+            <w:pPr>
+              <w:pStyle w:val="tabulkagang"/>
+              <w:jc w:val="center"/>
+              <w:rPr>
+                <w:b w:val="0"/>
+                <w:bCs w:val="0"/>
+              </w:rPr>
+            </w:pPr>
+            <w:r>
+              <w:rPr>
+                <w:b w:val="0"/>
+                <w:bCs w:val="0"/>
+              </w:rPr>
+              <w:t>Cena</w:t>
+            </w:r>
+          </w:p>
+        </w:tc>
+      </w:tr>
+      <w:tr>
+        <w:tc>
+          <w:tcPr>
+            <w:tcW w:w="4889" w:type="dxa"/>
+            <w:shd w:val="clear" w:color="auto" w:fill="auto"/>
+            <w:vAlign w:val="center"/>
+          </w:tcPr>
+          <w:p>
+            <w:pPr>
+              <w:pStyle w:val="tabulkagang"/>
+              <w:rPr>
+                <w:b w:val="0"/>
+                <w:bCs w:val="0"/>
+              </w:rPr>
+            </w:pPr>
+            <w:r>
+              <w:rPr>
+                <w:b w:val="0"/>
+                <w:bCs w:val="0"/>
+              </w:rPr>
+              <w:t>C</w:t>
+            </w:r>
+            <w:r>
+              <w:rPr>
+                <w:b w:val="0"/>
+                <w:bCs w:val="0"/>
+              </w:rPr>
+              <w:t>AT 5e 250</w:t>
+            </w:r>
+            <w:r>
+              <w:rPr>
+                <w:b w:val="0"/>
+                <w:bCs w:val="0"/>
+              </w:rPr>
+              <w:t xml:space="preserve"> </w:t>
+            </w:r>
+            <w:r>
+              <w:rPr>
+                <w:b w:val="0"/>
+                <w:bCs w:val="0"/>
+              </w:rPr>
+              <w:t>m</w:t>
+            </w:r>
+            <w:r>
+              <w:rPr>
+                <w:b w:val="0"/>
+                <w:bCs w:val="0"/>
+              </w:rPr>
+              <w:t>etrů</w:t>
+            </w:r>
+          </w:p>
+        </w:tc>
+        <w:tc>
+          <w:tcPr>
+            <w:tcW w:w="4889" w:type="dxa"/>
+            <w:shd w:val="clear" w:color="auto" w:fill="auto"/>
+            <w:vAlign w:val="center"/>
+          </w:tcPr>
+          <w:p>
+            <w:pPr>
+              <w:pStyle w:val="tabulkagang"/>
+              <w:rPr>
+                <w:b w:val="0"/>
+                <w:bCs w:val="0"/>
+              </w:rPr>
+            </w:pPr>
+            <w:r>
+              <w:rPr>
+                <w:b w:val="0"/>
+                <w:bCs w:val="0"/>
+              </w:rPr>
+              <w:t>±</w:t>
+            </w:r>
+            <w:r>
+              <w:rPr>
+                <w:b w:val="0"/>
+                <w:bCs w:val="0"/>
+              </w:rPr>
+              <w:t>2000 Kč</w:t>
+            </w:r>
+          </w:p>
+        </w:tc>
+      </w:tr>
+      <w:tr>
+        <w:tc>
+          <w:tcPr>
+            <w:tcW w:w="4889" w:type="dxa"/>
+            <w:shd w:val="clear" w:color="auto" w:fill="FBE4D5"/>
+            <w:vAlign w:val="center"/>
+          </w:tcPr>
+          <w:p>
+            <w:pPr>
+              <w:pStyle w:val="tabulkagang"/>
+              <w:rPr>
+                <w:b w:val="0"/>
+                <w:bCs w:val="0"/>
+              </w:rPr>
+            </w:pPr>
+            <w:r>
+              <w:rPr>
+                <w:b w:val="0"/>
+                <w:bCs w:val="0"/>
+              </w:rPr>
+              <w:t>2x Mikrotik GPER repeater</w:t>
+            </w:r>
+          </w:p>
+        </w:tc>
+        <w:tc>
+          <w:tcPr>
+            <w:tcW w:w="4889" w:type="dxa"/>
+            <w:shd w:val="clear" w:color="auto" w:fill="FBE4D5"/>
+            <w:vAlign w:val="center"/>
+          </w:tcPr>
+          <w:p>
+            <w:pPr>
+              <w:pStyle w:val="tabulkagang"/>
+              <w:rPr>
+                <w:b w:val="0"/>
+                <w:bCs w:val="0"/>
+              </w:rPr>
+            </w:pPr>
+            <w:r>
+              <w:rPr>
+                <w:b w:val="0"/>
+                <w:bCs w:val="0"/>
+              </w:rPr>
+              <w:t>±</w:t>
+            </w:r>
+            <w:r>
+              <w:rPr>
+                <w:b w:val="0"/>
+                <w:bCs w:val="0"/>
+              </w:rPr>
+              <w:t>1200 Kč</w:t>
+            </w:r>
+          </w:p>
+        </w:tc>
+      </w:tr>
+      <w:tr>
+        <w:tc>
+          <w:tcPr>
+            <w:tcW w:w="4889" w:type="dxa"/>
+            <w:shd w:val="clear" w:color="auto" w:fill="auto"/>
+            <w:vAlign w:val="center"/>
+          </w:tcPr>
+          <w:p>
+            <w:pPr>
+              <w:pStyle w:val="tabulkagang"/>
+              <w:rPr>
+                <w:b w:val="0"/>
+                <w:bCs w:val="0"/>
+              </w:rPr>
+            </w:pPr>
+            <w:r>
+              <w:rPr>
+                <w:b w:val="0"/>
+                <w:bCs w:val="0"/>
+              </w:rPr>
+              <w:t>PoE Injector</w:t>
+            </w:r>
+          </w:p>
+        </w:tc>
+        <w:tc>
+          <w:tcPr>
+            <w:tcW w:w="4889" w:type="dxa"/>
+            <w:shd w:val="clear" w:color="auto" w:fill="auto"/>
+            <w:vAlign w:val="center"/>
+          </w:tcPr>
+          <w:p>
+            <w:pPr>
+              <w:pStyle w:val="tabulkagang"/>
+              <w:rPr>
+                <w:b w:val="0"/>
+                <w:bCs w:val="0"/>
+              </w:rPr>
+            </w:pPr>
+            <w:r>
+              <w:rPr>
+                <w:b w:val="0"/>
+                <w:bCs w:val="0"/>
+              </w:rPr>
+              <w:t>±</w:t>
+            </w:r>
+            <w:r>
+              <w:rPr>
+                <w:b w:val="0"/>
+                <w:bCs w:val="0"/>
+              </w:rPr>
+              <w:t>450 Kč</w:t>
+            </w:r>
+          </w:p>
+        </w:tc>
+      </w:tr>
+      <w:tr>
+        <w:tc>
+          <w:tcPr>
+            <w:tcW w:w="4889" w:type="dxa"/>
+            <w:shd w:val="clear" w:color="auto" w:fill="FBE4D5"/>
+            <w:vAlign w:val="center"/>
+          </w:tcPr>
+          <w:p>
+            <w:pPr>
+              <w:pStyle w:val="tabulkagang"/>
+              <w:rPr>
+                <w:b w:val="0"/>
+                <w:bCs w:val="0"/>
+              </w:rPr>
+            </w:pPr>
+            <w:r>
+              <w:rPr>
+                <w:b w:val="0"/>
+                <w:bCs w:val="0"/>
+              </w:rPr>
+              <w:t>Ohebná trubka (husí krk)</w:t>
+            </w:r>
+          </w:p>
+        </w:tc>
+        <w:tc>
+          <w:tcPr>
+            <w:tcW w:w="4889" w:type="dxa"/>
+            <w:shd w:val="clear" w:color="auto" w:fill="FBE4D5"/>
+            <w:vAlign w:val="center"/>
+          </w:tcPr>
+          <w:p>
+            <w:pPr>
+              <w:pStyle w:val="tabulkagang"/>
+              <w:rPr>
+                <w:b w:val="0"/>
+                <w:bCs w:val="0"/>
+              </w:rPr>
+            </w:pPr>
+            <w:r>
+              <w:rPr>
+                <w:b w:val="0"/>
+                <w:bCs w:val="0"/>
+              </w:rPr>
+              <w:t>±</w:t>
+            </w:r>
+            <w:r>
+              <w:rPr>
+                <w:b w:val="0"/>
+                <w:bCs w:val="0"/>
+              </w:rPr>
+              <w:t>330 Kč</w:t>
+            </w:r>
+          </w:p>
+        </w:tc>
+      </w:tr>
+      <w:tr>
+        <w:tc>
+          <w:tcPr>
+            <w:tcW w:w="4889" w:type="dxa"/>
+            <w:shd w:val="clear" w:color="auto" w:fill="ED7D31"/>
+            <w:vAlign w:val="center"/>
+          </w:tcPr>
+          <w:p>
+            <w:pPr>
+              <w:pStyle w:val="tabulkagang"/>
+              <w:rPr>
+                <w:b w:val="0"/>
+                <w:bCs w:val="0"/>
+              </w:rPr>
+            </w:pPr>
+            <w:r>
+              <w:rPr>
+                <w:b w:val="0"/>
+                <w:bCs w:val="0"/>
+              </w:rPr>
+              <w:t>Celkem</w:t>
+            </w:r>
+          </w:p>
+        </w:tc>
+        <w:tc>
+          <w:tcPr>
+            <w:tcW w:w="4889" w:type="dxa"/>
+            <w:shd w:val="clear" w:color="auto" w:fill="ED7D31"/>
+            <w:vAlign w:val="center"/>
+          </w:tcPr>
+          <w:p>
+            <w:pPr>
+              <w:pStyle w:val="tabulkagang"/>
+              <w:rPr>
+                <w:b w:val="0"/>
+                <w:bCs w:val="0"/>
+              </w:rPr>
+            </w:pPr>
+            <w:r>
+              <w:rPr>
+                <w:b w:val="0"/>
+                <w:bCs w:val="0"/>
+              </w:rPr>
+              <w:t>±</w:t>
+            </w:r>
+            <w:r>
+              <w:rPr>
+                <w:b w:val="0"/>
+                <w:bCs w:val="0"/>
+              </w:rPr>
+              <w:t>4000 Kč</w:t>
+            </w:r>
+          </w:p>
+        </w:tc>
+      </w:tr>
+    </w:tbl>
+    <w:p/>
+    <w:tbl>
+      <w:tblPr>
+        <w:tblW w:w="0" w:type="auto"/>
+        <w:tblBorders>
+          <w:top w:val="single" w:sz="4" w:space="0" w:color="F4B083"/>
+          <w:left w:val="single" w:sz="4" w:space="0" w:color="F4B083"/>
+          <w:bottom w:val="single" w:sz="4" w:space="0" w:color="F4B083"/>
+          <w:right w:val="single" w:sz="4" w:space="0" w:color="F4B083"/>
+          <w:insideH w:val="single" w:sz="4" w:space="0" w:color="F4B083"/>
+          <w:insideV w:val="single" w:sz="4" w:space="0" w:color="F4B083"/>
+        </w:tblBorders>
+        <w:tblLook w:val="04A0" w:firstRow="1" w:lastRow="0" w:firstColumn="1" w:lastColumn="0" w:noHBand="0" w:noVBand="1"/>
+      </w:tblPr>
+      <w:tblGrid>
+        <w:gridCol w:w="4889"/>
+        <w:gridCol w:w="4889"/>
+      </w:tblGrid>
+      <w:tr>
+        <w:tc>
+          <w:tcPr>
+            <w:tcW w:w="9778" w:type="dxa"/>
+            <w:gridSpan w:val="2"/>
+            <w:tcBorders>
+              <w:top w:val="single" w:sz="4" w:space="0" w:color="ED7D31"/>
+              <w:left w:val="single" w:sz="4" w:space="0" w:color="ED7D31"/>
+              <w:bottom w:val="single" w:sz="4" w:space="0" w:color="ED7D31"/>
+              <w:right w:val="single" w:sz="4" w:space="0" w:color="ED7D31"/>
+            </w:tcBorders>
+            <w:shd w:val="clear" w:color="auto" w:fill="ED7D31"/>
+          </w:tcPr>
+          <w:p>
+            <w:pPr>
+              <w:pStyle w:val="tabulkagang"/>
+              <w:jc w:val="center"/>
+              <w:rPr>
+                <w:b w:val="0"/>
+                <w:bCs w:val="0"/>
+              </w:rPr>
+            </w:pPr>
+            <w:r>
+              <w:rPr>
+                <w:b w:val="0"/>
+                <w:bCs w:val="0"/>
+              </w:rPr>
+              <w:t>Wifi most</w:t>
+            </w:r>
+          </w:p>
+        </w:tc>
+      </w:tr>
+      <w:tr>
+        <w:tc>
+          <w:tcPr>
+            <w:tcW w:w="4889" w:type="dxa"/>
+            <w:shd w:val="clear" w:color="auto" w:fill="ED7D31"/>
+          </w:tcPr>
+          <w:p>
+            <w:pPr>
+              <w:pStyle w:val="tabulkagang"/>
+              <w:jc w:val="center"/>
+              <w:rPr>
+                <w:b w:val="0"/>
+                <w:bCs w:val="0"/>
+              </w:rPr>
+            </w:pPr>
+            <w:r>
+              <w:rPr>
+                <w:b w:val="0"/>
+                <w:bCs w:val="0"/>
+              </w:rPr>
+              <w:t>Položka</w:t>
+            </w:r>
+          </w:p>
+        </w:tc>
+        <w:tc>
+          <w:tcPr>
+            <w:tcW w:w="4889" w:type="dxa"/>
+            <w:shd w:val="clear" w:color="auto" w:fill="ED7D31"/>
+          </w:tcPr>
+          <w:p>
+            <w:pPr>
+              <w:pStyle w:val="tabulkagang"/>
+              <w:jc w:val="center"/>
+              <w:rPr>
+                <w:b w:val="0"/>
+                <w:bCs w:val="0"/>
+              </w:rPr>
+            </w:pPr>
+            <w:r>
+              <w:rPr>
+                <w:b w:val="0"/>
+                <w:bCs w:val="0"/>
+              </w:rPr>
+              <w:t>Cena</w:t>
+            </w:r>
+          </w:p>
+        </w:tc>
+      </w:tr>
+      <w:tr>
+        <w:tc>
+          <w:tcPr>
+            <w:tcW w:w="4889" w:type="dxa"/>
+            <w:shd w:val="clear" w:color="auto" w:fill="auto"/>
+            <w:vAlign w:val="center"/>
+          </w:tcPr>
+          <w:p>
+            <w:pPr>
+              <w:pStyle w:val="tabulkagang"/>
+              <w:rPr>
+                <w:b w:val="0"/>
+                <w:bCs w:val="0"/>
+              </w:rPr>
+            </w:pPr>
+            <w:r>
+              <w:rPr>
+                <w:b w:val="0"/>
+                <w:bCs w:val="0"/>
+              </w:rPr>
+              <w:t>2x směrová anténa</w:t>
+            </w:r>
+          </w:p>
+        </w:tc>
+        <w:tc>
+          <w:tcPr>
+            <w:tcW w:w="4889" w:type="dxa"/>
+            <w:shd w:val="clear" w:color="auto" w:fill="auto"/>
+            <w:vAlign w:val="center"/>
+          </w:tcPr>
+          <w:p>
+            <w:pPr>
+              <w:pStyle w:val="tabulkagang"/>
+              <w:rPr>
+                <w:b w:val="0"/>
+                <w:bCs w:val="0"/>
+              </w:rPr>
+            </w:pPr>
+            <w:r>
+              <w:rPr>
+                <w:b w:val="0"/>
+                <w:bCs w:val="0"/>
+              </w:rPr>
+              <w:t>±</w:t>
+            </w:r>
+            <w:r>
+              <w:rPr>
+                <w:b w:val="0"/>
+                <w:bCs w:val="0"/>
+              </w:rPr>
+              <w:t>2</w:t>
+            </w:r>
+            <w:r>
+              <w:rPr>
+                <w:b w:val="0"/>
+                <w:bCs w:val="0"/>
+              </w:rPr>
+              <w:t>000</w:t>
+            </w:r>
+            <w:r>
+              <w:rPr>
+                <w:b w:val="0"/>
+                <w:bCs w:val="0"/>
+              </w:rPr>
+              <w:t xml:space="preserve"> Kč</w:t>
+            </w:r>
+          </w:p>
+        </w:tc>
+      </w:tr>
+      <w:tr>
+        <w:tc>
+          <w:tcPr>
+            <w:tcW w:w="4889" w:type="dxa"/>
+            <w:shd w:val="clear" w:color="auto" w:fill="ED7D31"/>
+            <w:vAlign w:val="center"/>
+          </w:tcPr>
+          <w:p>
+            <w:pPr>
+              <w:pStyle w:val="tabulkagang"/>
+              <w:rPr>
+                <w:b w:val="0"/>
+                <w:bCs w:val="0"/>
+              </w:rPr>
+            </w:pPr>
+            <w:r>
+              <w:rPr>
+                <w:b w:val="0"/>
+                <w:bCs w:val="0"/>
+              </w:rPr>
+              <w:t>Celkem</w:t>
+            </w:r>
+          </w:p>
+        </w:tc>
+        <w:tc>
+          <w:tcPr>
+            <w:tcW w:w="4889" w:type="dxa"/>
+            <w:shd w:val="clear" w:color="auto" w:fill="ED7D31"/>
+            <w:vAlign w:val="center"/>
+          </w:tcPr>
+          <w:p>
+            <w:pPr>
+              <w:pStyle w:val="tabulkagang"/>
+              <w:rPr>
+                <w:b w:val="0"/>
+                <w:bCs w:val="0"/>
+              </w:rPr>
+            </w:pPr>
+            <w:r>
+              <w:rPr>
+                <w:b w:val="0"/>
+                <w:bCs w:val="0"/>
+              </w:rPr>
+              <w:t>±</w:t>
+            </w:r>
+            <w:r>
+              <w:rPr>
+                <w:b w:val="0"/>
+                <w:bCs w:val="0"/>
+              </w:rPr>
+              <w:t>2000</w:t>
+            </w:r>
+            <w:r>
+              <w:rPr>
+                <w:b w:val="0"/>
+                <w:bCs w:val="0"/>
+              </w:rPr>
+              <w:t xml:space="preserve"> Kč</w:t>
+            </w:r>
+          </w:p>
+        </w:tc>
+      </w:tr>
+    </w:tbl>
+    <w:p/>
+    <w:p/>
     <w:p>
       <w:pPr>
         <w:pStyle w:val="Nadpis2"/>
@@ -468,14 +1204,62 @@
     <w:p>
       <w:pPr>
         <w:rPr>
-          <w:i/>
-        </w:rPr>
-      </w:pPr>
-      <w:r>
-        <w:rPr>
-          <w:i/>
-        </w:rPr>
-        <w:t>Krátce shrňte postup a výsledky jednotlivých částí zadání (Maximálně jeden odstavec na dílčí úlohu).</w:t>
+          <w:iCs/>
+        </w:rPr>
+      </w:pPr>
+      <w:r>
+        <w:rPr>
+          <w:iCs/>
+        </w:rPr>
+        <w:t xml:space="preserve">Na návrh </w:t>
+      </w:r>
+      <w:r>
+        <w:rPr>
+          <w:iCs/>
+        </w:rPr>
+        <w:t xml:space="preserve">propojení dvou </w:t>
+      </w:r>
+      <w:r>
+        <w:rPr>
+          <w:iCs/>
+        </w:rPr>
+        <w:t>sít</w:t>
+      </w:r>
+      <w:r>
+        <w:rPr>
+          <w:iCs/>
+        </w:rPr>
+        <w:t>í</w:t>
+      </w:r>
+      <w:r>
+        <w:rPr>
+          <w:iCs/>
+        </w:rPr>
+        <w:t xml:space="preserve"> neexistuje univerzální postup a vždy je potřeba zvážit </w:t>
+      </w:r>
+      <w:r>
+        <w:rPr>
+          <w:iCs/>
+        </w:rPr>
+        <w:t xml:space="preserve">prostředí a dostupné prostředky. </w:t>
+      </w:r>
+      <w:r>
+        <w:rPr>
+          <w:iCs/>
+        </w:rPr>
+        <w:t>Bezdrátový přenos se jeví jako levnější varianta, jejíž kvalita přenosu je ale velmi citlivá na okolní prostředí.</w:t>
+      </w:r>
+      <w:r>
+        <w:rPr>
+          <w:iCs/>
+        </w:rPr>
+        <w:t xml:space="preserve"> Nejdůležitějšími parametry na zvážení je tedy vzdálenost a překážky mezi </w:t>
+      </w:r>
+      <w:r>
+        <w:rPr>
+          <w:iCs/>
+        </w:rPr>
+        <w:t>body.</w:t>
       </w:r>
     </w:p>
     <w:sectPr>
@@ -491,7 +1275,7 @@
 </file>
 
 <file path=word/endnotes.xml><?xml version="1.0" encoding="utf-8"?>
-<w:endnotes xmlns:wpc="http://schemas.microsoft.com/office/word/2010/wordprocessingCanvas" xmlns:cx="http://schemas.microsoft.com/office/drawing/2014/chartex" xmlns:cx1="http://schemas.microsoft.com/office/drawing/2015/9/8/chartex" xmlns:cx2="http://schemas.microsoft.com/office/drawing/2015/10/21/chartex" xmlns:cx3="http://schemas.microsoft.com/office/drawing/2016/5/9/chartex" xmlns:cx4="http://schemas.microsoft.com/office/drawing/2016/5/10/chartex" xmlns:cx5="http://schemas.microsoft.com/office/drawing/2016/5/11/chartex" xmlns:cx6="http://schemas.microsoft.com/office/drawing/2016/5/12/chartex" xmlns:cx7="http://schemas.microsoft.com/office/drawing/2016/5/13/chartex" xmlns:cx8="http://schemas.microsoft.com/office/drawing/2016/5/14/chartex" xmlns:mc="http://schemas.openxmlformats.org/markup-compatibility/2006" xmlns:aink="http://schemas.microsoft.com/office/drawing/2016/ink" xmlns:am3d="http://schemas.microsoft.com/office/drawing/2017/model3d" xmlns:o="urn:schemas-microsoft-com:office:office" xmlns:r="http://schemas.openxmlformats.org/officeDocument/2006/relationships" xmlns:m="http://schemas.openxmlformats.org/officeDocument/2006/math" xmlns:v="urn:schemas-microsoft-com:vml" xmlns:wp14="http://schemas.microsoft.com/office/word/2010/wordprocessingDrawing" xmlns:wp="http://schemas.openxmlformats.org/drawingml/2006/wordprocessingDrawing" xmlns:w10="urn:schemas-microsoft-com:office:word" xmlns:w="http://schemas.openxmlformats.org/wordprocessingml/2006/main" xmlns:w14="http://schemas.microsoft.com/office/word/2010/wordml" xmlns:w15="http://schemas.microsoft.com/office/word/2012/wordml" xmlns:w16cex="http://schemas.microsoft.com/office/word/2018/wordml/cex" xmlns:w16cid="http://schemas.microsoft.com/office/word/2016/wordml/cid" xmlns:w16="http://schemas.microsoft.com/office/word/2018/wordml" xmlns:w16sdtdh="http://schemas.microsoft.com/office/word/2020/wordml/sdtdatahash" xmlns:w16se="http://schemas.microsoft.com/office/word/2015/wordml/symex" xmlns:wpg="http://schemas.microsoft.com/office/word/2010/wordprocessingGroup" xmlns:wpi="http://schemas.microsoft.com/office/word/2010/wordprocessingInk" xmlns:wne="http://schemas.microsoft.com/office/word/2006/wordml" xmlns:wps="http://schemas.microsoft.com/office/word/2010/wordprocessingShape" mc:Ignorable="w14 w15 w16se w16cid w16 w16cex w16sdtdh wp14">
+<w:endnotes xmlns:wpc="http://schemas.microsoft.com/office/word/2010/wordprocessingCanvas" xmlns:cx="http://schemas.microsoft.com/office/drawing/2014/chartex" xmlns:cx1="http://schemas.microsoft.com/office/drawing/2015/9/8/chartex" xmlns:cx2="http://schemas.microsoft.com/office/drawing/2015/10/21/chartex" xmlns:cx3="http://schemas.microsoft.com/office/drawing/2016/5/9/chartex" xmlns:cx4="http://schemas.microsoft.com/office/drawing/2016/5/10/chartex" xmlns:cx5="http://schemas.microsoft.com/office/drawing/2016/5/11/chartex" xmlns:cx6="http://schemas.microsoft.com/office/drawing/2016/5/12/chartex" xmlns:cx7="http://schemas.microsoft.com/office/drawing/2016/5/13/chartex" xmlns:cx8="http://schemas.microsoft.com/office/drawing/2016/5/14/chartex" xmlns:mc="http://schemas.openxmlformats.org/markup-compatibility/2006" xmlns:aink="http://schemas.microsoft.com/office/drawing/2016/ink" xmlns:am3d="http://schemas.microsoft.com/office/drawing/2017/model3d" xmlns:o="urn:schemas-microsoft-com:office:office" xmlns:oel="http://schemas.microsoft.com/office/2019/extlst" xmlns:r="http://schemas.openxmlformats.org/officeDocument/2006/relationships" xmlns:m="http://schemas.openxmlformats.org/officeDocument/2006/math" xmlns:v="urn:schemas-microsoft-com:vml" xmlns:wp14="http://schemas.microsoft.com/office/word/2010/wordprocessingDrawing" xmlns:wp="http://schemas.openxmlformats.org/drawingml/2006/wordprocessingDrawing" xmlns:w10="urn:schemas-microsoft-com:office:word" xmlns:w="http://schemas.openxmlformats.org/wordprocessingml/2006/main" xmlns:w14="http://schemas.microsoft.com/office/word/2010/wordml" xmlns:w15="http://schemas.microsoft.com/office/word/2012/wordml" xmlns:w16cex="http://schemas.microsoft.com/office/word/2018/wordml/cex" xmlns:w16cid="http://schemas.microsoft.com/office/word/2016/wordml/cid" xmlns:w16="http://schemas.microsoft.com/office/word/2018/wordml" xmlns:w16sdtdh="http://schemas.microsoft.com/office/word/2020/wordml/sdtdatahash" xmlns:w16se="http://schemas.microsoft.com/office/word/2015/wordml/symex" xmlns:wpg="http://schemas.microsoft.com/office/word/2010/wordprocessingGroup" xmlns:wpi="http://schemas.microsoft.com/office/word/2010/wordprocessingInk" xmlns:wne="http://schemas.microsoft.com/office/word/2006/wordml" xmlns:wps="http://schemas.microsoft.com/office/word/2010/wordprocessingShape" mc:Ignorable="w14 w15 w16se w16cid w16 w16cex w16sdtdh wp14">
   <w:endnote w:type="separator" w:id="-1">
     <w:p>
       <w:r>
@@ -510,7 +1294,7 @@
 </file>
 
 <file path=word/footer1.xml><?xml version="1.0" encoding="utf-8"?>
-<w:ftr xmlns:wpc="http://schemas.microsoft.com/office/word/2010/wordprocessingCanvas" xmlns:cx="http://schemas.microsoft.com/office/drawing/2014/chartex" xmlns:cx1="http://schemas.microsoft.com/office/drawing/2015/9/8/chartex" xmlns:cx2="http://schemas.microsoft.com/office/drawing/2015/10/21/chartex" xmlns:cx3="http://schemas.microsoft.com/office/drawing/2016/5/9/chartex" xmlns:cx4="http://schemas.microsoft.com/office/drawing/2016/5/10/chartex" xmlns:cx5="http://schemas.microsoft.com/office/drawing/2016/5/11/chartex" xmlns:cx6="http://schemas.microsoft.com/office/drawing/2016/5/12/chartex" xmlns:cx7="http://schemas.microsoft.com/office/drawing/2016/5/13/chartex" xmlns:cx8="http://schemas.microsoft.com/office/drawing/2016/5/14/chartex" xmlns:mc="http://schemas.openxmlformats.org/markup-compatibility/2006" xmlns:aink="http://schemas.microsoft.com/office/drawing/2016/ink" xmlns:am3d="http://schemas.microsoft.com/office/drawing/2017/model3d" xmlns:o="urn:schemas-microsoft-com:office:office" xmlns:r="http://schemas.openxmlformats.org/officeDocument/2006/relationships" xmlns:m="http://schemas.openxmlformats.org/officeDocument/2006/math" xmlns:v="urn:schemas-microsoft-com:vml" xmlns:wp14="http://schemas.microsoft.com/office/word/2010/wordprocessingDrawing" xmlns:wp="http://schemas.openxmlformats.org/drawingml/2006/wordprocessingDrawing" xmlns:w10="urn:schemas-microsoft-com:office:word" xmlns:w="http://schemas.openxmlformats.org/wordprocessingml/2006/main" xmlns:w14="http://schemas.microsoft.com/office/word/2010/wordml" xmlns:w15="http://schemas.microsoft.com/office/word/2012/wordml" xmlns:w16cex="http://schemas.microsoft.com/office/word/2018/wordml/cex" xmlns:w16cid="http://schemas.microsoft.com/office/word/2016/wordml/cid" xmlns:w16="http://schemas.microsoft.com/office/word/2018/wordml" xmlns:w16sdtdh="http://schemas.microsoft.com/office/word/2020/wordml/sdtdatahash" xmlns:w16se="http://schemas.microsoft.com/office/word/2015/wordml/symex" xmlns:wpg="http://schemas.microsoft.com/office/word/2010/wordprocessingGroup" xmlns:wpi="http://schemas.microsoft.com/office/word/2010/wordprocessingInk" xmlns:wne="http://schemas.microsoft.com/office/word/2006/wordml" xmlns:wps="http://schemas.microsoft.com/office/word/2010/wordprocessingShape" mc:Ignorable="w14 w15 w16se w16cid w16 w16cex w16sdtdh wp14">
+<w:ftr xmlns:wpc="http://schemas.microsoft.com/office/word/2010/wordprocessingCanvas" xmlns:cx="http://schemas.microsoft.com/office/drawing/2014/chartex" xmlns:cx1="http://schemas.microsoft.com/office/drawing/2015/9/8/chartex" xmlns:cx2="http://schemas.microsoft.com/office/drawing/2015/10/21/chartex" xmlns:cx3="http://schemas.microsoft.com/office/drawing/2016/5/9/chartex" xmlns:cx4="http://schemas.microsoft.com/office/drawing/2016/5/10/chartex" xmlns:cx5="http://schemas.microsoft.com/office/drawing/2016/5/11/chartex" xmlns:cx6="http://schemas.microsoft.com/office/drawing/2016/5/12/chartex" xmlns:cx7="http://schemas.microsoft.com/office/drawing/2016/5/13/chartex" xmlns:cx8="http://schemas.microsoft.com/office/drawing/2016/5/14/chartex" xmlns:mc="http://schemas.openxmlformats.org/markup-compatibility/2006" xmlns:aink="http://schemas.microsoft.com/office/drawing/2016/ink" xmlns:am3d="http://schemas.microsoft.com/office/drawing/2017/model3d" xmlns:o="urn:schemas-microsoft-com:office:office" xmlns:oel="http://schemas.microsoft.com/office/2019/extlst" xmlns:r="http://schemas.openxmlformats.org/officeDocument/2006/relationships" xmlns:m="http://schemas.openxmlformats.org/officeDocument/2006/math" xmlns:v="urn:schemas-microsoft-com:vml" xmlns:wp14="http://schemas.microsoft.com/office/word/2010/wordprocessingDrawing" xmlns:wp="http://schemas.openxmlformats.org/drawingml/2006/wordprocessingDrawing" xmlns:w10="urn:schemas-microsoft-com:office:word" xmlns:w="http://schemas.openxmlformats.org/wordprocessingml/2006/main" xmlns:w14="http://schemas.microsoft.com/office/word/2010/wordml" xmlns:w15="http://schemas.microsoft.com/office/word/2012/wordml" xmlns:w16cex="http://schemas.microsoft.com/office/word/2018/wordml/cex" xmlns:w16cid="http://schemas.microsoft.com/office/word/2016/wordml/cid" xmlns:w16="http://schemas.microsoft.com/office/word/2018/wordml" xmlns:w16sdtdh="http://schemas.microsoft.com/office/word/2020/wordml/sdtdatahash" xmlns:w16se="http://schemas.microsoft.com/office/word/2015/wordml/symex" xmlns:wpg="http://schemas.microsoft.com/office/word/2010/wordprocessingGroup" xmlns:wpi="http://schemas.microsoft.com/office/word/2010/wordprocessingInk" xmlns:wne="http://schemas.microsoft.com/office/word/2006/wordml" xmlns:wps="http://schemas.microsoft.com/office/word/2010/wordprocessingShape" mc:Ignorable="w14 w15 w16se w16cid w16 w16cex w16sdtdh wp14">
   <w:p>
     <w:pPr>
       <w:pStyle w:val="Default"/>
@@ -655,7 +1439,7 @@
 </file>
 
 <file path=word/footnotes.xml><?xml version="1.0" encoding="utf-8"?>
-<w:footnotes xmlns:wpc="http://schemas.microsoft.com/office/word/2010/wordprocessingCanvas" xmlns:cx="http://schemas.microsoft.com/office/drawing/2014/chartex" xmlns:cx1="http://schemas.microsoft.com/office/drawing/2015/9/8/chartex" xmlns:cx2="http://schemas.microsoft.com/office/drawing/2015/10/21/chartex" xmlns:cx3="http://schemas.microsoft.com/office/drawing/2016/5/9/chartex" xmlns:cx4="http://schemas.microsoft.com/office/drawing/2016/5/10/chartex" xmlns:cx5="http://schemas.microsoft.com/office/drawing/2016/5/11/chartex" xmlns:cx6="http://schemas.microsoft.com/office/drawing/2016/5/12/chartex" xmlns:cx7="http://schemas.microsoft.com/office/drawing/2016/5/13/chartex" xmlns:cx8="http://schemas.microsoft.com/office/drawing/2016/5/14/chartex" xmlns:mc="http://schemas.openxmlformats.org/markup-compatibility/2006" xmlns:aink="http://schemas.microsoft.com/office/drawing/2016/ink" xmlns:am3d="http://schemas.microsoft.com/office/drawing/2017/model3d" xmlns:o="urn:schemas-microsoft-com:office:office" xmlns:r="http://schemas.openxmlformats.org/officeDocument/2006/relationships" xmlns:m="http://schemas.openxmlformats.org/officeDocument/2006/math" xmlns:v="urn:schemas-microsoft-com:vml" xmlns:wp14="http://schemas.microsoft.com/office/word/2010/wordprocessingDrawing" xmlns:wp="http://schemas.openxmlformats.org/drawingml/2006/wordprocessingDrawing" xmlns:w10="urn:schemas-microsoft-com:office:word" xmlns:w="http://schemas.openxmlformats.org/wordprocessingml/2006/main" xmlns:w14="http://schemas.microsoft.com/office/word/2010/wordml" xmlns:w15="http://schemas.microsoft.com/office/word/2012/wordml" xmlns:w16cex="http://schemas.microsoft.com/office/word/2018/wordml/cex" xmlns:w16cid="http://schemas.microsoft.com/office/word/2016/wordml/cid" xmlns:w16="http://schemas.microsoft.com/office/word/2018/wordml" xmlns:w16sdtdh="http://schemas.microsoft.com/office/word/2020/wordml/sdtdatahash" xmlns:w16se="http://schemas.microsoft.com/office/word/2015/wordml/symex" xmlns:wpg="http://schemas.microsoft.com/office/word/2010/wordprocessingGroup" xmlns:wpi="http://schemas.microsoft.com/office/word/2010/wordprocessingInk" xmlns:wne="http://schemas.microsoft.com/office/word/2006/wordml" xmlns:wps="http://schemas.microsoft.com/office/word/2010/wordprocessingShape" mc:Ignorable="w14 w15 w16se w16cid w16 w16cex w16sdtdh wp14">
+<w:footnotes xmlns:wpc="http://schemas.microsoft.com/office/word/2010/wordprocessingCanvas" xmlns:cx="http://schemas.microsoft.com/office/drawing/2014/chartex" xmlns:cx1="http://schemas.microsoft.com/office/drawing/2015/9/8/chartex" xmlns:cx2="http://schemas.microsoft.com/office/drawing/2015/10/21/chartex" xmlns:cx3="http://schemas.microsoft.com/office/drawing/2016/5/9/chartex" xmlns:cx4="http://schemas.microsoft.com/office/drawing/2016/5/10/chartex" xmlns:cx5="http://schemas.microsoft.com/office/drawing/2016/5/11/chartex" xmlns:cx6="http://schemas.microsoft.com/office/drawing/2016/5/12/chartex" xmlns:cx7="http://schemas.microsoft.com/office/drawing/2016/5/13/chartex" xmlns:cx8="http://schemas.microsoft.com/office/drawing/2016/5/14/chartex" xmlns:mc="http://schemas.openxmlformats.org/markup-compatibility/2006" xmlns:aink="http://schemas.microsoft.com/office/drawing/2016/ink" xmlns:am3d="http://schemas.microsoft.com/office/drawing/2017/model3d" xmlns:o="urn:schemas-microsoft-com:office:office" xmlns:oel="http://schemas.microsoft.com/office/2019/extlst" xmlns:r="http://schemas.openxmlformats.org/officeDocument/2006/relationships" xmlns:m="http://schemas.openxmlformats.org/officeDocument/2006/math" xmlns:v="urn:schemas-microsoft-com:vml" xmlns:wp14="http://schemas.microsoft.com/office/word/2010/wordprocessingDrawing" xmlns:wp="http://schemas.openxmlformats.org/drawingml/2006/wordprocessingDrawing" xmlns:w10="urn:schemas-microsoft-com:office:word" xmlns:w="http://schemas.openxmlformats.org/wordprocessingml/2006/main" xmlns:w14="http://schemas.microsoft.com/office/word/2010/wordml" xmlns:w15="http://schemas.microsoft.com/office/word/2012/wordml" xmlns:w16cex="http://schemas.microsoft.com/office/word/2018/wordml/cex" xmlns:w16cid="http://schemas.microsoft.com/office/word/2016/wordml/cid" xmlns:w16="http://schemas.microsoft.com/office/word/2018/wordml" xmlns:w16sdtdh="http://schemas.microsoft.com/office/word/2020/wordml/sdtdatahash" xmlns:w16se="http://schemas.microsoft.com/office/word/2015/wordml/symex" xmlns:wpg="http://schemas.microsoft.com/office/word/2010/wordprocessingGroup" xmlns:wpi="http://schemas.microsoft.com/office/word/2010/wordprocessingInk" xmlns:wne="http://schemas.microsoft.com/office/word/2006/wordml" xmlns:wps="http://schemas.microsoft.com/office/word/2010/wordprocessingShape" mc:Ignorable="w14 w15 w16se w16cid w16 w16cex w16sdtdh wp14">
   <w:footnote w:type="separator" w:id="-1">
     <w:p>
       <w:r>
@@ -667,22 +1451,6 @@
     <w:p>
       <w:r>
         <w:continuationSeparator/>
-      </w:r>
-    </w:p>
-  </w:footnote>
-  <w:footnote w:id="1">
-    <w:p>
-      <w:pPr>
-        <w:pStyle w:val="Textpoznpodarou"/>
-      </w:pPr>
-      <w:r>
-        <w:rPr>
-          <w:rStyle w:val="Znakapoznpodarou"/>
-        </w:rPr>
-        <w:footnoteRef/>
-      </w:r>
-      <w:r>
-        <w:t xml:space="preserve"> Tento repeater by navíc asi musel být napájen přes PoE… a ještě k tomu bychom ho museli strčit někam do pařezu.</w:t>
       </w:r>
     </w:p>
   </w:footnote>
@@ -690,7 +1458,7 @@
 </file>
 
 <file path=word/header1.xml><?xml version="1.0" encoding="utf-8"?>
-<w:hdr xmlns:wpc="http://schemas.microsoft.com/office/word/2010/wordprocessingCanvas" xmlns:cx="http://schemas.microsoft.com/office/drawing/2014/chartex" xmlns:cx1="http://schemas.microsoft.com/office/drawing/2015/9/8/chartex" xmlns:cx2="http://schemas.microsoft.com/office/drawing/2015/10/21/chartex" xmlns:cx3="http://schemas.microsoft.com/office/drawing/2016/5/9/chartex" xmlns:cx4="http://schemas.microsoft.com/office/drawing/2016/5/10/chartex" xmlns:cx5="http://schemas.microsoft.com/office/drawing/2016/5/11/chartex" xmlns:cx6="http://schemas.microsoft.com/office/drawing/2016/5/12/chartex" xmlns:cx7="http://schemas.microsoft.com/office/drawing/2016/5/13/chartex" xmlns:cx8="http://schemas.microsoft.com/office/drawing/2016/5/14/chartex" xmlns:mc="http://schemas.openxmlformats.org/markup-compatibility/2006" xmlns:aink="http://schemas.microsoft.com/office/drawing/2016/ink" xmlns:am3d="http://schemas.microsoft.com/office/drawing/2017/model3d" xmlns:o="urn:schemas-microsoft-com:office:office" xmlns:r="http://schemas.openxmlformats.org/officeDocument/2006/relationships" xmlns:m="http://schemas.openxmlformats.org/officeDocument/2006/math" xmlns:v="urn:schemas-microsoft-com:vml" xmlns:wp14="http://schemas.microsoft.com/office/word/2010/wordprocessingDrawing" xmlns:wp="http://schemas.openxmlformats.org/drawingml/2006/wordprocessingDrawing" xmlns:w10="urn:schemas-microsoft-com:office:word" xmlns:w="http://schemas.openxmlformats.org/wordprocessingml/2006/main" xmlns:w14="http://schemas.microsoft.com/office/word/2010/wordml" xmlns:w15="http://schemas.microsoft.com/office/word/2012/wordml" xmlns:w16cex="http://schemas.microsoft.com/office/word/2018/wordml/cex" xmlns:w16cid="http://schemas.microsoft.com/office/word/2016/wordml/cid" xmlns:w16="http://schemas.microsoft.com/office/word/2018/wordml" xmlns:w16sdtdh="http://schemas.microsoft.com/office/word/2020/wordml/sdtdatahash" xmlns:w16se="http://schemas.microsoft.com/office/word/2015/wordml/symex" xmlns:wpg="http://schemas.microsoft.com/office/word/2010/wordprocessingGroup" xmlns:wpi="http://schemas.microsoft.com/office/word/2010/wordprocessingInk" xmlns:wne="http://schemas.microsoft.com/office/word/2006/wordml" xmlns:wps="http://schemas.microsoft.com/office/word/2010/wordprocessingShape" mc:Ignorable="w14 w15 w16se w16cid w16 w16cex w16sdtdh wp14">
+<w:hdr xmlns:wpc="http://schemas.microsoft.com/office/word/2010/wordprocessingCanvas" xmlns:cx="http://schemas.microsoft.com/office/drawing/2014/chartex" xmlns:cx1="http://schemas.microsoft.com/office/drawing/2015/9/8/chartex" xmlns:cx2="http://schemas.microsoft.com/office/drawing/2015/10/21/chartex" xmlns:cx3="http://schemas.microsoft.com/office/drawing/2016/5/9/chartex" xmlns:cx4="http://schemas.microsoft.com/office/drawing/2016/5/10/chartex" xmlns:cx5="http://schemas.microsoft.com/office/drawing/2016/5/11/chartex" xmlns:cx6="http://schemas.microsoft.com/office/drawing/2016/5/12/chartex" xmlns:cx7="http://schemas.microsoft.com/office/drawing/2016/5/13/chartex" xmlns:cx8="http://schemas.microsoft.com/office/drawing/2016/5/14/chartex" xmlns:mc="http://schemas.openxmlformats.org/markup-compatibility/2006" xmlns:aink="http://schemas.microsoft.com/office/drawing/2016/ink" xmlns:am3d="http://schemas.microsoft.com/office/drawing/2017/model3d" xmlns:o="urn:schemas-microsoft-com:office:office" xmlns:oel="http://schemas.microsoft.com/office/2019/extlst" xmlns:r="http://schemas.openxmlformats.org/officeDocument/2006/relationships" xmlns:m="http://schemas.openxmlformats.org/officeDocument/2006/math" xmlns:v="urn:schemas-microsoft-com:vml" xmlns:wp14="http://schemas.microsoft.com/office/word/2010/wordprocessingDrawing" xmlns:wp="http://schemas.openxmlformats.org/drawingml/2006/wordprocessingDrawing" xmlns:w10="urn:schemas-microsoft-com:office:word" xmlns:w="http://schemas.openxmlformats.org/wordprocessingml/2006/main" xmlns:w14="http://schemas.microsoft.com/office/word/2010/wordml" xmlns:w15="http://schemas.microsoft.com/office/word/2012/wordml" xmlns:w16cex="http://schemas.microsoft.com/office/word/2018/wordml/cex" xmlns:w16cid="http://schemas.microsoft.com/office/word/2016/wordml/cid" xmlns:w16="http://schemas.microsoft.com/office/word/2018/wordml" xmlns:w16sdtdh="http://schemas.microsoft.com/office/word/2020/wordml/sdtdatahash" xmlns:w16se="http://schemas.microsoft.com/office/word/2015/wordml/symex" xmlns:wpg="http://schemas.microsoft.com/office/word/2010/wordprocessingGroup" xmlns:wpi="http://schemas.microsoft.com/office/word/2010/wordprocessingInk" xmlns:wne="http://schemas.microsoft.com/office/word/2006/wordml" xmlns:wps="http://schemas.microsoft.com/office/word/2010/wordprocessingShape" mc:Ignorable="w14 w15 w16se w16cid w16 w16cex w16sdtdh wp14">
   <w:p>
     <w:pPr>
       <w:pStyle w:val="Zhlav"/>
@@ -732,7 +1500,7 @@
 </file>
 
 <file path=word/numbering.xml><?xml version="1.0" encoding="utf-8"?>
-<w:numbering xmlns:wpc="http://schemas.microsoft.com/office/word/2010/wordprocessingCanvas" xmlns:cx="http://schemas.microsoft.com/office/drawing/2014/chartex" xmlns:cx1="http://schemas.microsoft.com/office/drawing/2015/9/8/chartex" xmlns:cx2="http://schemas.microsoft.com/office/drawing/2015/10/21/chartex" xmlns:cx3="http://schemas.microsoft.com/office/drawing/2016/5/9/chartex" xmlns:cx4="http://schemas.microsoft.com/office/drawing/2016/5/10/chartex" xmlns:cx5="http://schemas.microsoft.com/office/drawing/2016/5/11/chartex" xmlns:cx6="http://schemas.microsoft.com/office/drawing/2016/5/12/chartex" xmlns:cx7="http://schemas.microsoft.com/office/drawing/2016/5/13/chartex" xmlns:cx8="http://schemas.microsoft.com/office/drawing/2016/5/14/chartex" xmlns:mc="http://schemas.openxmlformats.org/markup-compatibility/2006" xmlns:aink="http://schemas.microsoft.com/office/drawing/2016/ink" xmlns:am3d="http://schemas.microsoft.com/office/drawing/2017/model3d" xmlns:o="urn:schemas-microsoft-com:office:office" xmlns:r="http://schemas.openxmlformats.org/officeDocument/2006/relationships" xmlns:m="http://schemas.openxmlformats.org/officeDocument/2006/math" xmlns:v="urn:schemas-microsoft-com:vml" xmlns:wp14="http://schemas.microsoft.com/office/word/2010/wordprocessingDrawing" xmlns:wp="http://schemas.openxmlformats.org/drawingml/2006/wordprocessingDrawing" xmlns:w10="urn:schemas-microsoft-com:office:word" xmlns:w="http://schemas.openxmlformats.org/wordprocessingml/2006/main" xmlns:w14="http://schemas.microsoft.com/office/word/2010/wordml" xmlns:w15="http://schemas.microsoft.com/office/word/2012/wordml" xmlns:w16cex="http://schemas.microsoft.com/office/word/2018/wordml/cex" xmlns:w16cid="http://schemas.microsoft.com/office/word/2016/wordml/cid" xmlns:w16="http://schemas.microsoft.com/office/word/2018/wordml" xmlns:w16sdtdh="http://schemas.microsoft.com/office/word/2020/wordml/sdtdatahash" xmlns:w16se="http://schemas.microsoft.com/office/word/2015/wordml/symex" xmlns:wpg="http://schemas.microsoft.com/office/word/2010/wordprocessingGroup" xmlns:wpi="http://schemas.microsoft.com/office/word/2010/wordprocessingInk" xmlns:wne="http://schemas.microsoft.com/office/word/2006/wordml" xmlns:wps="http://schemas.microsoft.com/office/word/2010/wordprocessingShape" mc:Ignorable="w14 w15 w16se w16cid w16 w16cex w16sdtdh wp14">
+<w:numbering xmlns:wpc="http://schemas.microsoft.com/office/word/2010/wordprocessingCanvas" xmlns:cx="http://schemas.microsoft.com/office/drawing/2014/chartex" xmlns:cx1="http://schemas.microsoft.com/office/drawing/2015/9/8/chartex" xmlns:cx2="http://schemas.microsoft.com/office/drawing/2015/10/21/chartex" xmlns:cx3="http://schemas.microsoft.com/office/drawing/2016/5/9/chartex" xmlns:cx4="http://schemas.microsoft.com/office/drawing/2016/5/10/chartex" xmlns:cx5="http://schemas.microsoft.com/office/drawing/2016/5/11/chartex" xmlns:cx6="http://schemas.microsoft.com/office/drawing/2016/5/12/chartex" xmlns:cx7="http://schemas.microsoft.com/office/drawing/2016/5/13/chartex" xmlns:cx8="http://schemas.microsoft.com/office/drawing/2016/5/14/chartex" xmlns:mc="http://schemas.openxmlformats.org/markup-compatibility/2006" xmlns:aink="http://schemas.microsoft.com/office/drawing/2016/ink" xmlns:am3d="http://schemas.microsoft.com/office/drawing/2017/model3d" xmlns:o="urn:schemas-microsoft-com:office:office" xmlns:oel="http://schemas.microsoft.com/office/2019/extlst" xmlns:r="http://schemas.openxmlformats.org/officeDocument/2006/relationships" xmlns:m="http://schemas.openxmlformats.org/officeDocument/2006/math" xmlns:v="urn:schemas-microsoft-com:vml" xmlns:wp14="http://schemas.microsoft.com/office/word/2010/wordprocessingDrawing" xmlns:wp="http://schemas.openxmlformats.org/drawingml/2006/wordprocessingDrawing" xmlns:w10="urn:schemas-microsoft-com:office:word" xmlns:w="http://schemas.openxmlformats.org/wordprocessingml/2006/main" xmlns:w14="http://schemas.microsoft.com/office/word/2010/wordml" xmlns:w15="http://schemas.microsoft.com/office/word/2012/wordml" xmlns:w16cex="http://schemas.microsoft.com/office/word/2018/wordml/cex" xmlns:w16cid="http://schemas.microsoft.com/office/word/2016/wordml/cid" xmlns:w16="http://schemas.microsoft.com/office/word/2018/wordml" xmlns:w16sdtdh="http://schemas.microsoft.com/office/word/2020/wordml/sdtdatahash" xmlns:w16se="http://schemas.microsoft.com/office/word/2015/wordml/symex" xmlns:wpg="http://schemas.microsoft.com/office/word/2010/wordprocessingGroup" xmlns:wpi="http://schemas.microsoft.com/office/word/2010/wordprocessingInk" xmlns:wne="http://schemas.microsoft.com/office/word/2006/wordml" xmlns:wps="http://schemas.microsoft.com/office/word/2010/wordprocessingShape" mc:Ignorable="w14 w15 w16se w16cid w16 w16cex w16sdtdh wp14">
   <w:abstractNum w:abstractNumId="0" w15:restartNumberingAfterBreak="0">
     <w:nsid w:val="051770C6"/>
     <w:multiLevelType w:val="hybridMultilevel"/>
@@ -958,6 +1726,119 @@
     </w:lvl>
   </w:abstractNum>
   <w:abstractNum w:abstractNumId="2" w15:restartNumberingAfterBreak="0">
+    <w:nsid w:val="222D6227"/>
+    <w:multiLevelType w:val="hybridMultilevel"/>
+    <w:tmpl w:val="882ECC28"/>
+    <w:lvl w:ilvl="0" w:tplc="04050001">
+      <w:start w:val="1"/>
+      <w:numFmt w:val="bullet"/>
+      <w:lvlText w:val=""/>
+      <w:lvlJc w:val="left"/>
+      <w:pPr>
+        <w:ind w:left="720" w:hanging="360"/>
+      </w:pPr>
+      <w:rPr>
+        <w:rFonts w:ascii="Symbol" w:hAnsi="Symbol" w:hint="default"/>
+      </w:rPr>
+    </w:lvl>
+    <w:lvl w:ilvl="1" w:tplc="04050003" w:tentative="1">
+      <w:start w:val="1"/>
+      <w:numFmt w:val="bullet"/>
+      <w:lvlText w:val="o"/>
+      <w:lvlJc w:val="left"/>
+      <w:pPr>
+        <w:ind w:left="1440" w:hanging="360"/>
+      </w:pPr>
+      <w:rPr>
+        <w:rFonts w:ascii="Courier New" w:hAnsi="Courier New" w:cs="Courier New" w:hint="default"/>
+      </w:rPr>
+    </w:lvl>
+    <w:lvl w:ilvl="2" w:tplc="04050005" w:tentative="1">
+      <w:start w:val="1"/>
+      <w:numFmt w:val="bullet"/>
+      <w:lvlText w:val=""/>
+      <w:lvlJc w:val="left"/>
+      <w:pPr>
+        <w:ind w:left="2160" w:hanging="360"/>
+      </w:pPr>
+      <w:rPr>
+        <w:rFonts w:ascii="Wingdings" w:hAnsi="Wingdings" w:hint="default"/>
+      </w:rPr>
+    </w:lvl>
+    <w:lvl w:ilvl="3" w:tplc="04050001" w:tentative="1">
+      <w:start w:val="1"/>
+      <w:numFmt w:val="bullet"/>
+      <w:lvlText w:val=""/>
+      <w:lvlJc w:val="left"/>
+      <w:pPr>
+        <w:ind w:left="2880" w:hanging="360"/>
+      </w:pPr>
+      <w:rPr>
+        <w:rFonts w:ascii="Symbol" w:hAnsi="Symbol" w:hint="default"/>
+      </w:rPr>
+    </w:lvl>
+    <w:lvl w:ilvl="4" w:tplc="04050003" w:tentative="1">
+      <w:start w:val="1"/>
+      <w:numFmt w:val="bullet"/>
+      <w:lvlText w:val="o"/>
+      <w:lvlJc w:val="left"/>
+      <w:pPr>
+        <w:ind w:left="3600" w:hanging="360"/>
+      </w:pPr>
+      <w:rPr>
+        <w:rFonts w:ascii="Courier New" w:hAnsi="Courier New" w:cs="Courier New" w:hint="default"/>
+      </w:rPr>
+    </w:lvl>
+    <w:lvl w:ilvl="5" w:tplc="04050005" w:tentative="1">
+      <w:start w:val="1"/>
+      <w:numFmt w:val="bullet"/>
+      <w:lvlText w:val=""/>
+      <w:lvlJc w:val="left"/>
+      <w:pPr>
+        <w:ind w:left="4320" w:hanging="360"/>
+      </w:pPr>
+      <w:rPr>
+        <w:rFonts w:ascii="Wingdings" w:hAnsi="Wingdings" w:hint="default"/>
+      </w:rPr>
+    </w:lvl>
+    <w:lvl w:ilvl="6" w:tplc="04050001" w:tentative="1">
+      <w:start w:val="1"/>
+      <w:numFmt w:val="bullet"/>
+      <w:lvlText w:val=""/>
+      <w:lvlJc w:val="left"/>
+      <w:pPr>
+        <w:ind w:left="5040" w:hanging="360"/>
+      </w:pPr>
+      <w:rPr>
+        <w:rFonts w:ascii="Symbol" w:hAnsi="Symbol" w:hint="default"/>
+      </w:rPr>
+    </w:lvl>
+    <w:lvl w:ilvl="7" w:tplc="04050003" w:tentative="1">
+      <w:start w:val="1"/>
+      <w:numFmt w:val="bullet"/>
+      <w:lvlText w:val="o"/>
+      <w:lvlJc w:val="left"/>
+      <w:pPr>
+        <w:ind w:left="5760" w:hanging="360"/>
+      </w:pPr>
+      <w:rPr>
+        <w:rFonts w:ascii="Courier New" w:hAnsi="Courier New" w:cs="Courier New" w:hint="default"/>
+      </w:rPr>
+    </w:lvl>
+    <w:lvl w:ilvl="8" w:tplc="04050005" w:tentative="1">
+      <w:start w:val="1"/>
+      <w:numFmt w:val="bullet"/>
+      <w:lvlText w:val=""/>
+      <w:lvlJc w:val="left"/>
+      <w:pPr>
+        <w:ind w:left="6480" w:hanging="360"/>
+      </w:pPr>
+      <w:rPr>
+        <w:rFonts w:ascii="Wingdings" w:hAnsi="Wingdings" w:hint="default"/>
+      </w:rPr>
+    </w:lvl>
+  </w:abstractNum>
+  <w:abstractNum w:abstractNumId="3" w15:restartNumberingAfterBreak="0">
     <w:nsid w:val="47961392"/>
     <w:multiLevelType w:val="multilevel"/>
     <w:tmpl w:val="F1B8CF44"/>
@@ -1106,7 +1987,7 @@
       </w:rPr>
     </w:lvl>
   </w:abstractNum>
-  <w:abstractNum w:abstractNumId="3" w15:restartNumberingAfterBreak="0">
+  <w:abstractNum w:abstractNumId="4" w15:restartNumberingAfterBreak="0">
     <w:nsid w:val="67BC73B3"/>
     <w:multiLevelType w:val="multilevel"/>
     <w:tmpl w:val="C0FC1A26"/>
@@ -1255,17 +2136,20 @@
       </w:rPr>
     </w:lvl>
   </w:abstractNum>
-  <w:num w:numId="1">
-    <w:abstractNumId w:val="2"/>
-  </w:num>
-  <w:num w:numId="2">
+  <w:num w:numId="1" w16cid:durableId="1899777786">
     <w:abstractNumId w:val="3"/>
   </w:num>
-  <w:num w:numId="3">
+  <w:num w:numId="2" w16cid:durableId="764350037">
+    <w:abstractNumId w:val="4"/>
+  </w:num>
+  <w:num w:numId="3" w16cid:durableId="1304774879">
     <w:abstractNumId w:val="0"/>
   </w:num>
-  <w:num w:numId="4">
+  <w:num w:numId="4" w16cid:durableId="1871526826">
     <w:abstractNumId w:val="1"/>
+  </w:num>
+  <w:num w:numId="5" w16cid:durableId="1729917349">
+    <w:abstractNumId w:val="2"/>
   </w:num>
 </w:numbering>
 </file>
@@ -1662,7 +2546,7 @@
   <w:style w:type="paragraph" w:default="1" w:styleId="Normln">
     <w:name w:val="Normal"/>
     <w:qFormat/>
-    <w:rsid w:val="005A3359"/>
+    <w:rsid w:val="00A76BB8"/>
     <w:pPr>
       <w:spacing w:after="200" w:line="276" w:lineRule="auto"/>
       <w:jc w:val="both"/>
@@ -1744,6 +2628,7 @@
   <w:style w:type="character" w:default="1" w:styleId="Standardnpsmoodstavce">
     <w:name w:val="Default Paragraph Font"/>
     <w:uiPriority w:val="1"/>
+    <w:semiHidden/>
     <w:unhideWhenUsed/>
   </w:style>
   <w:style w:type="table" w:default="1" w:styleId="Normlntabulka">
@@ -1978,6 +2863,109 @@
     <w:rsid w:val="0045365F"/>
     <w:rPr>
       <w:vertAlign w:val="superscript"/>
+    </w:rPr>
+  </w:style>
+  <w:style w:type="table" w:styleId="Mkatabulky">
+    <w:name w:val="Table Grid"/>
+    <w:basedOn w:val="Normlntabulka"/>
+    <w:uiPriority w:val="59"/>
+    <w:rsid w:val="00DC3667"/>
+    <w:tblPr>
+      <w:tblBorders>
+        <w:top w:val="single" w:sz="4" w:space="0" w:color="auto"/>
+        <w:left w:val="single" w:sz="4" w:space="0" w:color="auto"/>
+        <w:bottom w:val="single" w:sz="4" w:space="0" w:color="auto"/>
+        <w:right w:val="single" w:sz="4" w:space="0" w:color="auto"/>
+        <w:insideH w:val="single" w:sz="4" w:space="0" w:color="auto"/>
+        <w:insideV w:val="single" w:sz="4" w:space="0" w:color="auto"/>
+      </w:tblBorders>
+    </w:tblPr>
+  </w:style>
+  <w:style w:type="table" w:styleId="Tabulkasmkou4zvraznn2">
+    <w:name w:val="Grid Table 4 Accent 2"/>
+    <w:basedOn w:val="Normlntabulka"/>
+    <w:uiPriority w:val="49"/>
+    <w:rsid w:val="00DC3667"/>
+    <w:tblPr>
+      <w:tblStyleRowBandSize w:val="1"/>
+      <w:tblStyleColBandSize w:val="1"/>
+      <w:tblBorders>
+        <w:top w:val="single" w:sz="4" w:space="0" w:color="F4B083"/>
+        <w:left w:val="single" w:sz="4" w:space="0" w:color="F4B083"/>
+        <w:bottom w:val="single" w:sz="4" w:space="0" w:color="F4B083"/>
+        <w:right w:val="single" w:sz="4" w:space="0" w:color="F4B083"/>
+        <w:insideH w:val="single" w:sz="4" w:space="0" w:color="F4B083"/>
+        <w:insideV w:val="single" w:sz="4" w:space="0" w:color="F4B083"/>
+      </w:tblBorders>
+    </w:tblPr>
+    <w:tblStylePr w:type="firstRow">
+      <w:rPr>
+        <w:b/>
+        <w:bCs/>
+        <w:color w:val="FFFFFF"/>
+      </w:rPr>
+      <w:tblPr/>
+      <w:tcPr>
+        <w:tcBorders>
+          <w:top w:val="single" w:sz="4" w:space="0" w:color="ED7D31"/>
+          <w:left w:val="single" w:sz="4" w:space="0" w:color="ED7D31"/>
+          <w:bottom w:val="single" w:sz="4" w:space="0" w:color="ED7D31"/>
+          <w:right w:val="single" w:sz="4" w:space="0" w:color="ED7D31"/>
+          <w:insideH w:val="nil"/>
+          <w:insideV w:val="nil"/>
+        </w:tcBorders>
+        <w:shd w:val="clear" w:color="auto" w:fill="ED7D31"/>
+      </w:tcPr>
+    </w:tblStylePr>
+    <w:tblStylePr w:type="lastRow">
+      <w:rPr>
+        <w:b/>
+        <w:bCs/>
+      </w:rPr>
+      <w:tblPr/>
+      <w:tcPr>
+        <w:tcBorders>
+          <w:top w:val="double" w:sz="4" w:space="0" w:color="ED7D31"/>
+        </w:tcBorders>
+      </w:tcPr>
+    </w:tblStylePr>
+    <w:tblStylePr w:type="firstCol">
+      <w:rPr>
+        <w:b/>
+        <w:bCs/>
+      </w:rPr>
+    </w:tblStylePr>
+    <w:tblStylePr w:type="lastCol">
+      <w:rPr>
+        <w:b/>
+        <w:bCs/>
+      </w:rPr>
+    </w:tblStylePr>
+    <w:tblStylePr w:type="band1Vert">
+      <w:tblPr/>
+      <w:tcPr>
+        <w:shd w:val="clear" w:color="auto" w:fill="FBE4D5"/>
+      </w:tcPr>
+    </w:tblStylePr>
+    <w:tblStylePr w:type="band1Horz">
+      <w:tblPr/>
+      <w:tcPr>
+        <w:shd w:val="clear" w:color="auto" w:fill="FBE4D5"/>
+      </w:tcPr>
+    </w:tblStylePr>
+  </w:style>
+  <w:style w:type="paragraph" w:customStyle="1" w:styleId="tabulkagang">
+    <w:name w:val="tabulka gang"/>
+    <w:basedOn w:val="Normln"/>
+    <w:qFormat/>
+    <w:rsid w:val="00DC3667"/>
+    <w:pPr>
+      <w:spacing w:before="120" w:after="120" w:line="240" w:lineRule="auto"/>
+    </w:pPr>
+    <w:rPr>
+      <w:b/>
+      <w:bCs/>
+      <w:sz w:val="24"/>
     </w:rPr>
   </w:style>
 </w:styles>

</xml_diff>